<commit_message>
foundation to add different levels + changed mage attack
</commit_message>
<xml_diff>
--- a/Resources/HeroesInfo.docx
+++ b/Resources/HeroesInfo.docx
@@ -158,6 +158,32 @@
           <w:lang w:val="en-US"/>
         </w:rPr>
         <w:t>Will periodically bombard the field; showing the locations 1 turn before, all heroes drank a fire resistance potion before the fight.</w:t>
+      </w:r>
+    </w:p>
+    <w:p>
+      <w:pPr>
+        <w:rPr>
+          <w:lang w:val="en-US"/>
+        </w:rPr>
+      </w:pPr>
+      <w:r>
+        <w:rPr>
+          <w:lang w:val="en-US"/>
+        </w:rPr>
+        <w:t>Boss:</w:t>
+      </w:r>
+    </w:p>
+    <w:p>
+      <w:pPr>
+        <w:rPr>
+          <w:lang w:val="en-US"/>
+        </w:rPr>
+      </w:pPr>
+      <w:r>
+        <w:rPr>
+          <w:lang w:val="en-US"/>
+        </w:rPr>
+        <w:t>You control the movement of the boss with the arrow keys, the boss will automatically attack. The attack pattern is shown at the right side of the screen</w:t>
       </w:r>
     </w:p>
     <w:p>

</xml_diff>